<commit_message>
Hay que hacer funcionar las demoras y los buffers
</commit_message>
<xml_diff>
--- a/Estado de la app.docx
+++ b/Estado de la app.docx
@@ -13,8 +13,30 @@
         <w:rPr>
           <w:rFonts w:ascii="Arial" w:hAnsi="Arial" w:cs="Arial"/>
         </w:rPr>
-        <w:t>Estado de desarrollo de la app TherpsiCORE</w:t>
-      </w:r>
+        <w:t xml:space="preserve">Estado de desarrollo de la </w:t>
+      </w:r>
+      <w:proofErr w:type="gramStart"/>
+      <w:r>
+        <w:rPr>
+          <w:rFonts w:ascii="Arial" w:hAnsi="Arial" w:cs="Arial"/>
+        </w:rPr>
+        <w:t>app</w:t>
+      </w:r>
+      <w:proofErr w:type="gramEnd"/>
+      <w:r>
+        <w:rPr>
+          <w:rFonts w:ascii="Arial" w:hAnsi="Arial" w:cs="Arial"/>
+        </w:rPr>
+        <w:t xml:space="preserve"> </w:t>
+      </w:r>
+      <w:proofErr w:type="spellStart"/>
+      <w:r>
+        <w:rPr>
+          <w:rFonts w:ascii="Arial" w:hAnsi="Arial" w:cs="Arial"/>
+        </w:rPr>
+        <w:t>TherpsiCORE</w:t>
+      </w:r>
+      <w:proofErr w:type="spellEnd"/>
     </w:p>
     <w:p>
       <w:pPr>
@@ -42,6 +64,7 @@
           <w:rFonts w:ascii="Arial" w:hAnsi="Arial" w:cs="Arial"/>
         </w:rPr>
       </w:pPr>
+      <w:proofErr w:type="gramStart"/>
       <w:r>
         <w:rPr>
           <w:rFonts w:ascii="Arial" w:hAnsi="Arial" w:cs="Arial"/>
@@ -49,6 +72,7 @@
         </w:rPr>
         <w:t>Características posibles a sumar</w:t>
       </w:r>
+      <w:proofErr w:type="gramEnd"/>
     </w:p>
     <w:p>
       <w:pPr>
@@ -61,8 +85,17 @@
           <w:rFonts w:ascii="Arial" w:hAnsi="Arial" w:cs="Arial"/>
           <w:highlight w:val="green"/>
         </w:rPr>
-        <w:t>Características integradas a la app</w:t>
-      </w:r>
+        <w:t xml:space="preserve">Características integradas a la </w:t>
+      </w:r>
+      <w:proofErr w:type="gramStart"/>
+      <w:r>
+        <w:rPr>
+          <w:rFonts w:ascii="Arial" w:hAnsi="Arial" w:cs="Arial"/>
+          <w:highlight w:val="green"/>
+        </w:rPr>
+        <w:t>app</w:t>
+      </w:r>
+      <w:proofErr w:type="gramEnd"/>
     </w:p>
     <w:p>
       <w:pPr>
@@ -168,8 +201,16 @@
         <w:rPr>
           <w:rFonts w:ascii="Arial" w:hAnsi="Arial" w:cs="Arial"/>
         </w:rPr>
-        <w:t>Conexión con socket multicast</w:t>
-      </w:r>
+        <w:t xml:space="preserve">Conexión con socket </w:t>
+      </w:r>
+      <w:proofErr w:type="spellStart"/>
+      <w:r>
+        <w:rPr>
+          <w:rFonts w:ascii="Arial" w:hAnsi="Arial" w:cs="Arial"/>
+        </w:rPr>
+        <w:t>multicast</w:t>
+      </w:r>
+      <w:proofErr w:type="spellEnd"/>
     </w:p>
     <w:p>
       <w:pPr>
@@ -242,23 +283,27 @@
         <w:ind w:left="697" w:hanging="357"/>
         <w:rPr>
           <w:rFonts w:ascii="Arial" w:hAnsi="Arial" w:cs="Arial"/>
-        </w:rPr>
-      </w:pPr>
-      <w:r>
-        <w:rPr>
-          <w:rFonts w:ascii="Arial" w:hAnsi="Arial" w:cs="Arial"/>
+          <w:highlight w:val="green"/>
+        </w:rPr>
+      </w:pPr>
+      <w:r>
+        <w:rPr>
+          <w:rFonts w:ascii="Arial" w:hAnsi="Arial" w:cs="Arial"/>
+          <w:highlight w:val="green"/>
         </w:rPr>
         <w:t xml:space="preserve">Verificación de </w:t>
       </w:r>
       <w:r>
         <w:rPr>
           <w:rFonts w:ascii="Arial" w:hAnsi="Arial" w:cs="Arial"/>
+          <w:highlight w:val="green"/>
         </w:rPr>
         <w:t xml:space="preserve">la correcta </w:t>
       </w:r>
       <w:r>
         <w:rPr>
           <w:rFonts w:ascii="Arial" w:hAnsi="Arial" w:cs="Arial"/>
+          <w:highlight w:val="green"/>
         </w:rPr>
         <w:t xml:space="preserve">red wifi </w:t>
       </w:r>
@@ -374,7 +419,23 @@
           <w:rFonts w:ascii="Arial" w:hAnsi="Arial" w:cs="Arial"/>
           <w:highlight w:val="yellow"/>
         </w:rPr>
-        <w:t>Incorporar telemetria de uso</w:t>
+        <w:t xml:space="preserve">Incorporar </w:t>
+      </w:r>
+      <w:proofErr w:type="spellStart"/>
+      <w:r>
+        <w:rPr>
+          <w:rFonts w:ascii="Arial" w:hAnsi="Arial" w:cs="Arial"/>
+          <w:highlight w:val="yellow"/>
+        </w:rPr>
+        <w:t>telemetria</w:t>
+      </w:r>
+      <w:proofErr w:type="spellEnd"/>
+      <w:r>
+        <w:rPr>
+          <w:rFonts w:ascii="Arial" w:hAnsi="Arial" w:cs="Arial"/>
+          <w:highlight w:val="yellow"/>
+        </w:rPr>
+        <w:t xml:space="preserve"> de uso</w:t>
       </w:r>
     </w:p>
     <w:p>
@@ -438,7 +499,35 @@
         <w:rPr>
           <w:rFonts w:ascii="Arial" w:hAnsi="Arial" w:cs="Arial"/>
         </w:rPr>
-        <w:t>Mejoras visuales de la app (imágenes, colores, etc)</w:t>
+        <w:t xml:space="preserve">Mejoras visuales de la </w:t>
+      </w:r>
+      <w:proofErr w:type="gramStart"/>
+      <w:r>
+        <w:rPr>
+          <w:rFonts w:ascii="Arial" w:hAnsi="Arial" w:cs="Arial"/>
+        </w:rPr>
+        <w:t>app</w:t>
+      </w:r>
+      <w:proofErr w:type="gramEnd"/>
+      <w:r>
+        <w:rPr>
+          <w:rFonts w:ascii="Arial" w:hAnsi="Arial" w:cs="Arial"/>
+        </w:rPr>
+        <w:t xml:space="preserve"> (imágenes, colores, </w:t>
+      </w:r>
+      <w:proofErr w:type="spellStart"/>
+      <w:r>
+        <w:rPr>
+          <w:rFonts w:ascii="Arial" w:hAnsi="Arial" w:cs="Arial"/>
+        </w:rPr>
+        <w:t>etc</w:t>
+      </w:r>
+      <w:proofErr w:type="spellEnd"/>
+      <w:r>
+        <w:rPr>
+          <w:rFonts w:ascii="Arial" w:hAnsi="Arial" w:cs="Arial"/>
+        </w:rPr>
+        <w:t>)</w:t>
       </w:r>
     </w:p>
     <w:p>
@@ -464,7 +553,21 @@
         <w:rPr>
           <w:rFonts w:ascii="Arial" w:hAnsi="Arial" w:cs="Arial"/>
         </w:rPr>
-        <w:t xml:space="preserve"> de los textos en la app desde el servidor</w:t>
+        <w:t xml:space="preserve"> de los textos en la </w:t>
+      </w:r>
+      <w:proofErr w:type="gramStart"/>
+      <w:r>
+        <w:rPr>
+          <w:rFonts w:ascii="Arial" w:hAnsi="Arial" w:cs="Arial"/>
+        </w:rPr>
+        <w:t>app</w:t>
+      </w:r>
+      <w:proofErr w:type="gramEnd"/>
+      <w:r>
+        <w:rPr>
+          <w:rFonts w:ascii="Arial" w:hAnsi="Arial" w:cs="Arial"/>
+        </w:rPr>
+        <w:t xml:space="preserve"> desde el servidor</w:t>
       </w:r>
     </w:p>
     <w:p>
@@ -731,7 +834,10 @@
         <w:annotationRef/>
       </w:r>
       <w:r>
-        <w:t>Esta consumiendo mucho tiempo de procesamiento.</w:t>
+        <w:t>Está</w:t>
+      </w:r>
+      <w:r>
+        <w:t xml:space="preserve"> consumiendo mucho tiempo de procesamiento.</w:t>
       </w:r>
     </w:p>
     <w:p>
@@ -739,11 +845,25 @@
         <w:pStyle w:val="Textocomentario"/>
       </w:pPr>
       <w:r>
-        <w:t>Estamos analizando la opción de hacerlo matricialmente e implementarlo en C en vez de kotlin.</w:t>
+        <w:t xml:space="preserve">Estamos analizando la opción de hacerlo matricialmente e implementarlo en C en vez de </w:t>
+      </w:r>
+      <w:proofErr w:type="spellStart"/>
+      <w:r>
+        <w:t>kotlin</w:t>
+      </w:r>
+      <w:proofErr w:type="spellEnd"/>
+      <w:r>
+        <w:t>.</w:t>
       </w:r>
       <w:r>
         <w:br/>
-        <w:t>Creemos que eso seria una solución.</w:t>
+        <w:t xml:space="preserve">Creemos que eso </w:t>
+      </w:r>
+      <w:r>
+        <w:t>sería</w:t>
+      </w:r>
+      <w:r>
+        <w:t xml:space="preserve"> una solución.</w:t>
       </w:r>
     </w:p>
   </w:comment>

</xml_diff>